<commit_message>
Update assignment due dates
</commit_message>
<xml_diff>
--- a/Assignments/Assignment01_HTMLCSSJavascript/Assignment01_HTMLCSSJavascript.docx
+++ b/Assignments/Assignment01_HTMLCSSJavascript/Assignment01_HTMLCSSJavascript.docx
@@ -21,28 +21,31 @@
       <w:r>
         <w:t>8</w:t>
       </w:r>
+    </w:p>
+    <w:p>
+      <w:pPr>
+        <w:jc w:val="center"/>
+      </w:pPr>
+      <w:r>
+        <w:t xml:space="preserve">Due Date: September </w:t>
+      </w:r>
+      <w:r>
+        <w:t>6</w:t>
+      </w:r>
+      <w:r>
+        <w:rPr>
+          <w:vertAlign w:val="superscript"/>
+        </w:rPr>
+        <w:t>th</w:t>
+      </w:r>
+      <w:r>
+        <w:t>, 201</w:t>
+      </w:r>
+      <w:r>
+        <w:t>8</w:t>
+      </w:r>
       <w:bookmarkStart w:id="0" w:name="_GoBack"/>
       <w:bookmarkEnd w:id="0"/>
-    </w:p>
-    <w:p>
-      <w:pPr>
-        <w:jc w:val="center"/>
-      </w:pPr>
-      <w:r>
-        <w:t xml:space="preserve">Due Date: September </w:t>
-      </w:r>
-      <w:r>
-        <w:t>7</w:t>
-      </w:r>
-      <w:r>
-        <w:rPr>
-          <w:vertAlign w:val="superscript"/>
-        </w:rPr>
-        <w:t>th</w:t>
-      </w:r>
-      <w:r>
-        <w:t>, 2017</w:t>
-      </w:r>
       <w:r>
         <w:br/>
       </w:r>

</xml_diff>

<commit_message>
Update rule 3 in assignments
</commit_message>
<xml_diff>
--- a/Assignments/Assignment01_HTMLCSSJavascript/Assignment01_HTMLCSSJavascript.docx
+++ b/Assignments/Assignment01_HTMLCSSJavascript/Assignment01_HTMLCSSJavascript.docx
@@ -7,13 +7,8 @@
         <w:jc w:val="center"/>
       </w:pPr>
       <w:r>
-        <w:t xml:space="preserve">Assignment 1 – HTML, CSS, </w:t>
-      </w:r>
-      <w:proofErr w:type="spellStart"/>
-      <w:r>
-        <w:t>Javascript</w:t>
-      </w:r>
-      <w:proofErr w:type="spellEnd"/>
+        <w:t>Assignment 1 – HTML, CSS, Javascript</w:t>
+      </w:r>
       <w:r>
         <w:br/>
         <w:t>COS318 – FA201</w:t>
@@ -44,8 +39,6 @@
       <w:r>
         <w:t>8</w:t>
       </w:r>
-      <w:bookmarkStart w:id="0" w:name="_GoBack"/>
-      <w:bookmarkEnd w:id="0"/>
       <w:r>
         <w:br/>
       </w:r>
@@ -58,15 +51,7 @@
         <w:ind w:firstLine="720"/>
       </w:pPr>
       <w:r>
-        <w:t xml:space="preserve">For this first assignment, you will be creating a basic HTML page that contains CSS and </w:t>
-      </w:r>
-      <w:proofErr w:type="spellStart"/>
-      <w:r>
-        <w:t>javascript</w:t>
-      </w:r>
-      <w:proofErr w:type="spellEnd"/>
-      <w:r>
-        <w:t>. It certainly won’t be fancy looking. That’</w:t>
+        <w:t>For this first assignment, you will be creating a basic HTML page that contains CSS and javascript. It certainly won’t be fancy looking. That’</w:t>
       </w:r>
       <w:r>
         <w:t>s fine, but it might have superheroes.</w:t>
@@ -156,21 +141,7 @@
         <w:rPr>
           <w:b/>
         </w:rPr>
-        <w:t xml:space="preserve"> </w:t>
-      </w:r>
-      <w:proofErr w:type="spellStart"/>
-      <w:r>
-        <w:rPr>
-          <w:b/>
-        </w:rPr>
-        <w:t>Div</w:t>
-      </w:r>
-      <w:proofErr w:type="spellEnd"/>
-      <w:r>
-        <w:rPr>
-          <w:b/>
-        </w:rPr>
-        <w:t xml:space="preserve"> tags</w:t>
+        <w:t xml:space="preserve"> Div tags</w:t>
       </w:r>
     </w:p>
     <w:p>
@@ -245,15 +216,7 @@
         <w:t xml:space="preserve"> and wherever</w:t>
       </w:r>
       <w:r>
-        <w:t xml:space="preserve"> you </w:t>
-      </w:r>
-      <w:proofErr w:type="gramStart"/>
-      <w:r>
-        <w:t>want, but</w:t>
-      </w:r>
-      <w:proofErr w:type="gramEnd"/>
-      <w:r>
-        <w:t xml:space="preserve"> put a picture inside it.</w:t>
+        <w:t xml:space="preserve"> you want, but put a picture inside it.</w:t>
       </w:r>
     </w:p>
     <w:p>
@@ -352,7 +315,10 @@
         <w:t>the colors of the background color and text color</w:t>
       </w:r>
       <w:r>
-        <w:t xml:space="preserve"> to something else. It’s okay if this button only works once.</w:t>
+        <w:t xml:space="preserve"> to something else. </w:t>
+      </w:r>
+      <w:r>
+        <w:t>This button should change the colors each time it is clicked. It is fine if it is just switching back and forth from two sets of colors.</w:t>
       </w:r>
     </w:p>
     <w:p>
@@ -389,7 +355,13 @@
         <w:t xml:space="preserve"> or you just like superheroes as much as me</w:t>
       </w:r>
       <w:r>
-        <w:t>, try to complete these stretch levels for extra credit. If you try for the stretch levels, make sure to type it in the comments on Moodle so I don’t miss it.</w:t>
+        <w:t xml:space="preserve">, try to complete these stretch levels for </w:t>
+      </w:r>
+      <w:r>
+        <w:t>a reputation bonus</w:t>
+      </w:r>
+      <w:r>
+        <w:t>. If you try for the stretch levels, make sure to type it in the comments on Moodle so I don’t miss it.</w:t>
       </w:r>
     </w:p>
     <w:p>
@@ -514,15 +486,7 @@
         <w:t>t, no external libraries. Also, n</w:t>
       </w:r>
       <w:r>
-        <w:t xml:space="preserve">o </w:t>
-      </w:r>
-      <w:proofErr w:type="spellStart"/>
-      <w:r>
-        <w:t>javascript</w:t>
-      </w:r>
-      <w:proofErr w:type="spellEnd"/>
-      <w:r>
-        <w:t xml:space="preserve"> loops allowed! Use CSS.</w:t>
+        <w:t>o javascript loops allowed! Use CSS.</w:t>
       </w:r>
     </w:p>
     <w:p>
@@ -539,15 +503,7 @@
         </w:numPr>
       </w:pPr>
       <w:r>
-        <w:t xml:space="preserve">No inline styles or </w:t>
-      </w:r>
-      <w:proofErr w:type="spellStart"/>
-      <w:r>
-        <w:t>javascript</w:t>
-      </w:r>
-      <w:proofErr w:type="spellEnd"/>
-      <w:r>
-        <w:t>.</w:t>
+        <w:t>No inline styles or javascript.</w:t>
       </w:r>
     </w:p>
     <w:p>
@@ -571,16 +527,10 @@
         </w:numPr>
       </w:pPr>
       <w:r>
-        <w:t xml:space="preserve">All external </w:t>
-      </w:r>
-      <w:proofErr w:type="spellStart"/>
-      <w:r>
-        <w:t>javascript</w:t>
-      </w:r>
-      <w:proofErr w:type="spellEnd"/>
-      <w:r>
-        <w:t xml:space="preserve"> libraries must be referenced using a CDN, not directly included in your assignment submission.</w:t>
-      </w:r>
+        <w:t>Any resources not created by you (images, javascript libraries, etc.) must be referenced using a CDN or URL, not directly included in your assignment submission.</w:t>
+      </w:r>
+      <w:bookmarkStart w:id="0" w:name="_GoBack"/>
+      <w:bookmarkEnd w:id="0"/>
     </w:p>
     <w:sectPr>
       <w:pgSz w:w="12240" w:h="15840"/>

</xml_diff>